<commit_message>
updates to scoring project
</commit_message>
<xml_diff>
--- a/output/analysis_results.docx
+++ b/output/analysis_results.docx
@@ -26,14 +26,14 @@
         <w:rPr>
           <w:sz w:val="20"/>
         </w:rPr>
-        <w:t>Alignment result for Audit (Level 1): The text demonstrates a moderate alignment with the established criteria for an it audit function. It indicates that the internal audit has conducted a review of cloud infrastructure and data protection processes, which aligns with the criteria of evaluating systems and processes that secure data. However, while it mentions compliance and policy implementation, it does not explicitly state adherence to it-specific laws or standards, nor does it detail the examination of inefficiencies in it systems. Therefore, the overall alignment is moderate.</w:t>
+        <w:t>Alignment result for Audit (Level 1): The text aligns strongly with the criteria provided. it clearly describes the internal audit function's role in enhancing it operations and governance, which includes evaluating system security and ensuring compliance with it policies. the mention of identifying inefficiencies and assessing risk factors further supports the alignment with the criteria regarding examinations and evaluations of it infrastructure and processes.</w:t>
         <w:br/>
         <w:br/>
-        <w:t>- the audit reviews cloud infrastructure and data protection processes.</w:t>
+        <w:t>- the text emphasizes the evaluation of system security and compliance with it policies.</w:t>
         <w:br/>
-        <w:t>- it follows up on recommendations and policy implementations.</w:t>
+        <w:t>- it highlights the identification of inefficiencies in it systems and management.</w:t>
         <w:br/>
-        <w:t>- opportunities for streamlining operations are identified, indicating some evaluation of inefficiencies.</w:t>
+        <w:t>- the focus on operational efficiency and risk assessment aligns with established audit functions.</w:t>
       </w:r>
     </w:p>
     <w:p>
@@ -41,7 +41,7 @@
         <w:rPr>
           <w:sz w:val="20"/>
         </w:rPr>
-        <w:t>Similarity score for Audit capability: 0.61</w:t>
+        <w:t>Similarity score for Audit capability: 0.74</w:t>
       </w:r>
     </w:p>
     <w:p>
@@ -68,14 +68,14 @@
         <w:rPr>
           <w:sz w:val="20"/>
         </w:rPr>
-        <w:t>The transition from level 1 to level 2 maturity in the internal audit function requires a strategic shift towards a more proactive and consultative approach. The recent audit of cloud infrastructure and data protection processes has laid a solid foundation by ensuring compliance and identifying operational efficiencies. To progress, the internal audit must embrace its role as a trusted advisor, actively engaging with the board and audit committee to educate them on evolving risks associated with cloud services. Additionally, establishing a formal risk tracking mechanism for both first and third-party services will enhance oversight and accountability. A deliberate communication channel between the technology business office and lines of business is essential for fostering collaboration and ensuring that audit insights are effectively integrated into business operations.</w:t>
+        <w:t>The transition from level 1 to level 2 maturity in the internal audit function involves a shift from basic compliance and oversight to a more proactive and strategic role. at level 1, the focus is primarily on evaluating system security, ensuring compliance, and identifying inefficiencies, which are essential for risk assessment. as the organization evolves, the internal audit must embrace a "trusted advisor" role, providing consultative services while maintaining assurance functions. this includes developing a comprehensive understanding of cloud services and the organization's cloud architecture, implementing a formal risk tracking mechanism for both first and third parties, and establishing effective communication channels between the audit team and business lines. by doing so, the internal audit can enhance its contribution to risk management and governance, ultimately improving the organization's resilience and operational efficiency.</w:t>
         <w:br/>
         <w:br/>
-        <w:t>- develop a formal risk tracking mechanism for first and third-party services.</w:t>
+        <w:t>- develop a comprehensive training program on cloud services for the audit team.</w:t>
         <w:br/>
-        <w:t>- establish regular communication channels between audit and business units.</w:t>
+        <w:t>- implement a formal risk tracking system for third-party vendors.</w:t>
         <w:br/>
-        <w:t>- provide ongoing education for the board on cloud-related risks.</w:t>
+        <w:t>- establish regular communication sessions between audit and business units.</w:t>
       </w:r>
     </w:p>
     <w:p>
@@ -94,11 +94,11 @@
         <w:rPr>
           <w:sz w:val="20"/>
         </w:rPr>
-        <w:t xml:space="preserve">1. establish regular communication channels between audit and business units.  </w:t>
+        <w:t xml:space="preserve">1. develop a comprehensive training program on cloud services for the audit team.  </w:t>
         <w:br/>
-        <w:t xml:space="preserve">2. develop a formal risk tracking mechanism for first and third-party services.  </w:t>
+        <w:t xml:space="preserve">2. establish regular communication sessions between audit and business units.  </w:t>
         <w:br/>
-        <w:t>3. provide ongoing education for the board on cloud-related risks.</w:t>
+        <w:t>3. implement a formal risk tracking system for third-party vendors.</w:t>
       </w:r>
     </w:p>
     <w:p>
@@ -122,14 +122,14 @@
         <w:rPr>
           <w:sz w:val="20"/>
         </w:rPr>
-        <w:t>Alignment result for KPIs &amp; Metrics (Level 1): The text demonstrates a moderate alignment with the specified criteria. While it identifies key cloud kpis such as uptime, latency, and cost efficiency, it lacks a comprehensive mapping to existing kpis and metrics. The mention of foundational esg metrics indicates some level of integration, but it does not explicitly connect to the broader strategic cloud objectives or critical processes. Additionally, the text does not detail a repeatable process for defining and capturing kpis, which is essential for robust reporting and analysis.</w:t>
+        <w:t>Alignment result for KPIs &amp; Metrics (Level 1): The text presents a comprehensive analysis of it infrastructure but lacks specific details on how kpis and metrics are aligned with strategic cloud objectives and esg metrics. this absence of information indicates a weak alignment with the criteria provided. the document does not demonstrate a clear mapping of existing kpis to new ones, nor does it outline a repeatable process for defining and capturing kpis. additionally, there is no mention of cloud financial kpis or specific measurements related to cloud performance.</w:t>
         <w:br/>
         <w:br/>
-        <w:t>- the text identifies key cloud kpis but lacks comprehensive mapping to existing metrics.</w:t>
+        <w:t>- the document does not specify how kpis are aligned with strategic objectives.</w:t>
         <w:br/>
-        <w:t>- foundational esg metrics are mentioned but not fully integrated with strategic objectives.</w:t>
+        <w:t>- there is no mention of a repeatable process for defining kpis.</w:t>
         <w:br/>
-        <w:t>- no repeatable process for defining and capturing kpis is described.</w:t>
+        <w:t>- key cloud performance metrics are not addressed in the analysis.</w:t>
       </w:r>
     </w:p>
     <w:p>
@@ -137,7 +137,7 @@
         <w:rPr>
           <w:sz w:val="20"/>
         </w:rPr>
-        <w:t>Similarity score for KPIs &amp; Metrics capability: 0.79</w:t>
+        <w:t>Similarity score for KPIs &amp; Metrics capability: 0.72</w:t>
       </w:r>
     </w:p>
     <w:p>
@@ -164,14 +164,14 @@
         <w:rPr>
           <w:sz w:val="20"/>
         </w:rPr>
-        <w:t>The transition from level 1 to level 2 maturity in this business context involves enhancing the existing cloud kpis to provide deeper insights and drive strategic decision-making. While level 1 focuses on basic metrics such as uptime, latency, and cost efficiency, level 2 emphasizes a more comprehensive set of kpis that include end-to-end service line health, infrastructure service value scores, and expanded esg metrics. This progression requires improving data quality and integrating new metrics into the reporting and analytics framework, ensuring they are visible on dashboards and reports. By calculating the carbon cost of it operations and adhering to infrastructure budgets, the organization can align its cloud strategy with broader financial and sustainability goals, ultimately fostering a more robust cloud-first approach.</w:t>
+        <w:t>To progress from level 1 to level 2 maturity, the organization must focus on refining its kpis and metrics to align with strategic cloud objectives and esg metrics. this involves establishing a clear framework for identifying and defining relevant kpis that reflect the organization's cloud performance and sustainability goals. by enhancing data quality and integrating newly defined kpis into the reporting &amp; analytics capability, the organization can create meaningful dashboards and reports that provide insights into service line health, infrastructure value, and customer effort. additionally, calculating the carbon cost of it operations will support the organization's commitment to environmental responsibility and improve overall decision-making.</w:t>
         <w:br/>
         <w:br/>
-        <w:t>- enhance data quality for more accurate kpi tracking.</w:t>
+        <w:t>- define and align kpis with strategic cloud objectives and esg metrics.</w:t>
         <w:br/>
-        <w:t>- integrate new metrics into existing reporting frameworks.</w:t>
+        <w:t>- integrate new kpis into reporting &amp; analytics for better visibility.</w:t>
         <w:br/>
-        <w:t>- focus on sustainability by calculating carbon costs.</w:t>
+        <w:t>- calculate carbon cost of it operations to enhance sustainability efforts.</w:t>
       </w:r>
     </w:p>
     <w:p>
@@ -190,15 +190,11 @@
         <w:rPr>
           <w:sz w:val="20"/>
         </w:rPr>
-        <w:t xml:space="preserve">1. enhance data quality for more accurate kpi tracking.  </w:t>
+        <w:t xml:space="preserve">1. define and align kpis with strategic cloud objectives and esg metrics.  </w:t>
         <w:br/>
-        <w:t xml:space="preserve">2. integrate new metrics into existing reporting frameworks.  </w:t>
+        <w:t xml:space="preserve">2. integrate new kpis into reporting &amp; analytics for better visibility.  </w:t>
         <w:br/>
-        <w:t xml:space="preserve">3. calculate the carbon cost of it operations to focus on sustainability.  </w:t>
-        <w:br/>
-        <w:t xml:space="preserve">4. develop end-to-end service line health metrics.  </w:t>
-        <w:br/>
-        <w:t>5. establish infrastructure service value scores for comprehensive insights.</w:t>
+        <w:t>3. calculate carbon cost of it operations to enhance sustainability efforts.</w:t>
       </w:r>
     </w:p>
     <w:p>
@@ -222,14 +218,14 @@
         <w:rPr>
           <w:sz w:val="20"/>
         </w:rPr>
-        <w:t>Alignment result for Risk Management (Level 1): The text demonstrates a moderate alignment with the defined criteria for risk management strategy, standards, guidelines, and requirements. While it indicates that the risk management strategy is well-documented and includes procedures for risk identification and mitigation, it lacks specific details on the draft requirements. The mention of alignment with iso 31000 suggests a structured approach, but the overall documentation and communication of guidelines could be more robust.</w:t>
+        <w:t>Alignment result for Risk Management (Level 1): The analysis of the text indicates a weak alignment with the defined criteria for risk management strategies. while the organization has some strategies in place, such as disaster recovery plans and operational governance, there are significant gaps in documentation and communication. the lack of explicit evidence regarding the documentation of risk strategies suggests that the organization has not fully developed or implemented a comprehensive risk management framework. additionally, the challenges identified, such as high availability gaps and reliance on manual procedures, further highlight the inadequacies in the current approach.</w:t>
         <w:br/>
         <w:br/>
-        <w:t>- the strategy is documented and includes risk identification procedures.</w:t>
+        <w:t>- lack of documented risk management policy and procedures.</w:t>
         <w:br/>
-        <w:t>- draft standards align with iso 31000, indicating a recognized framework.</w:t>
+        <w:t>- insufficient communication of risk strategies across departments.</w:t>
         <w:br/>
-        <w:t>- guidelines are communicated through workshops and training, but details on requirements are lacking.</w:t>
+        <w:t>- challenges indicate incomplete implementation of risk management standards.</w:t>
       </w:r>
     </w:p>
     <w:p>
@@ -237,7 +233,7 @@
         <w:rPr>
           <w:sz w:val="20"/>
         </w:rPr>
-        <w:t>Similarity score for Risk Management capability: 0.71</w:t>
+        <w:t>Similarity score for Risk Management capability: 0.61</w:t>
       </w:r>
     </w:p>
     <w:p>
@@ -264,14 +260,14 @@
         <w:rPr>
           <w:sz w:val="20"/>
         </w:rPr>
-        <w:t>The transition from level 1 to level 2 maturity in risk management involves enhancing the existing framework to establish a more proactive and systematic approach. While the current strategy is well-documented and includes procedures for identifying and mitigating risks, the organization must focus on creating positive incentives for self-identified issues and developing a standardized taxonomy for risk rating. Additionally, establishing a single record of truth for issue tracking will improve accountability and transparency. The organization should also ensure that the risk appetite is clearly defined and communicated to all stakeholders, fostering a culture of risk awareness and management. By implementing these changes, the organization can achieve a more mature risk management process that supports better decision-making and resource allocation.</w:t>
+        <w:t>The organization is currently at level 1 maturity in its it risk management strategies, with some foundational elements in place such as disaster recovery plans and operational governance. however, significant gaps exist in resource utilization, high availability, and reliance on manual recovery processes, indicating that risk management strategies are not fully developed or consistently applied. to progress to level 2 maturity, the organization must establish positive incentives for self-identified issues, create a standardized methodology for risk rating, and ensure a single record of truth for issue tracking. additionally, the risk management framework needs to be clearly defined and documented, including policies, guidelines, and a risk register that captures ownership and treatment of identified risks. regular risk identification and evaluation processes should be implemented, with clear communication of risk appetite and treatment options to all stakeholders.</w:t>
         <w:br/>
         <w:br/>
-        <w:t>- implement positive incentives for self-identified risks.</w:t>
+        <w:t>- establish a standardized methodology for risk rating and documentation.</w:t>
         <w:br/>
-        <w:t>- develop a standardized taxonomy for risk rating.</w:t>
+        <w:t>- implement regular risk identification and evaluation processes.</w:t>
         <w:br/>
-        <w:t>- establish a single record of truth for issue tracking.</w:t>
+        <w:t>- define and communicate the risk management framework across departments.</w:t>
       </w:r>
     </w:p>
     <w:p>
@@ -290,15 +286,15 @@
         <w:rPr>
           <w:sz w:val="20"/>
         </w:rPr>
-        <w:t xml:space="preserve">1. develop a standardized taxonomy for risk rating.  </w:t>
+        <w:t xml:space="preserve">1. define and communicate the risk management framework across departments.  </w:t>
         <w:br/>
-        <w:t xml:space="preserve">2. establish a single record of truth for issue tracking.  </w:t>
+        <w:t xml:space="preserve">2. establish a standardized methodology for risk rating and documentation.  </w:t>
         <w:br/>
-        <w:t xml:space="preserve">3. implement positive incentives for self-identified risks.  </w:t>
+        <w:t xml:space="preserve">3. implement regular risk identification and evaluation processes.  </w:t>
         <w:br/>
-        <w:t xml:space="preserve">4. clearly define and communicate the risk appetite to all stakeholders.  </w:t>
+        <w:t xml:space="preserve">4. create a single record of truth for issue tracking.  </w:t>
         <w:br/>
-        <w:t>5. foster a culture of risk awareness and management through ongoing training and workshops.</w:t>
+        <w:t>5. develop positive incentives for self-identified issues.</w:t>
       </w:r>
     </w:p>
     <w:p>
@@ -322,14 +318,14 @@
         <w:rPr>
           <w:sz w:val="20"/>
         </w:rPr>
-        <w:t>Alignment result for Policy (Level 1): The text does not provide any information regarding the organization's documentation of evolving business risks or their tolerance for risk. There is no mention of data classification or application criticality, which are essential for assessing risk management. Additionally, there is no evidence of a review of existing policies, identification of gaps, or relevance of policies for cloud management. The critical areas of cloud management and operations are not addressed, nor is there any mention of esg policies or a sustainability matrix. Overall, the text lacks the necessary details to align with the specified criteria.</w:t>
+        <w:t>Alignment result for Policy (Level 1): The alignment of the text to the criteria is weak. the document highlights existing systems but lacks integration of critical elements such as data classification and esg factors into risk management. it does not specify the frequency of policy reviews, indicating a gap in ongoing risk assessment. additionally, there is no mention of cloud-specific policies or the identification of legacy dependencies.</w:t>
         <w:br/>
         <w:br/>
-        <w:t>- no evidence of documented business risks or risk tolerance.</w:t>
+        <w:t>- no mention of data classification or application criticality in risk management.</w:t>
         <w:br/>
-        <w:t>- lack of information on data classification and policy review.</w:t>
+        <w:t>- lack of defined policies for critical areas of cloud management.</w:t>
         <w:br/>
-        <w:t>- absence of defined policies for critical cloud management areas.</w:t>
+        <w:t>- absence of a review process for existing risk policies.</w:t>
       </w:r>
     </w:p>
     <w:p>
@@ -337,7 +333,7 @@
         <w:rPr>
           <w:sz w:val="20"/>
         </w:rPr>
-        <w:t>Similarity score for Policy capability: 0.01</w:t>
+        <w:t>Similarity score for Policy capability: 0.71</w:t>
       </w:r>
     </w:p>
     <w:p>
@@ -364,14 +360,14 @@
         <w:rPr>
           <w:sz w:val="20"/>
         </w:rPr>
-        <w:t>To progress from level 1 to level 2 maturity, the organization must establish clear communication of expectations, principles, policies, standards, and guidelines related to cloud usage. This includes defining triggers and countermeasures for cloud policy violations, ensuring that the cloud policy is effectively implemented on the cloud service provider (csp) platform. Additionally, the organization should develop a comprehensive naming and tagging policy that aligns with data classification needs, while also ensuring that subscriptions and licenses are appropriately managed to support these classifications. Resource management practices must be refined to align with policy and data classification requirements. Furthermore, environmental, social, and governance (esg) policies should be finalized and communicated throughout the organization, with a defined cadence for board reviews to ensure ongoing oversight and alignment with strategic objectives.</w:t>
+        <w:t>The organization is currently at level 1 maturity, with established systems and procedures but lacking in critical areas such as high availability, disaster recovery, and cloud transitions. to progress to level 2 maturity, it is essential to enhance communication of expectations and policies, implement cloud policy violation triggers, and ensure that data classification is integrated into resource management. additionally, the organization should finalize and communicate esg policies and establish a review cadence for board oversight. addressing these gaps will create a more robust risk management framework and align the organization with best practices.</w:t>
         <w:br/>
         <w:br/>
-        <w:t>- establish a communication plan for policies and guidelines.</w:t>
+        <w:t>- define and implement cloud policy violation triggers and countermeasures.</w:t>
         <w:br/>
-        <w:t>- implement a robust naming and tagging strategy.</w:t>
+        <w:t>- integrate data classification into resource management and licensing.</w:t>
         <w:br/>
-        <w:t>- finalize and disseminate esg policies organization-wide.</w:t>
+        <w:t>- finalize and communicate esg policies with a defined review cadence.</w:t>
       </w:r>
     </w:p>
     <w:p>
@@ -390,15 +386,11 @@
         <w:rPr>
           <w:sz w:val="20"/>
         </w:rPr>
-        <w:t xml:space="preserve">1. establish a communication plan for policies and guidelines.  </w:t>
+        <w:t xml:space="preserve">1. finalize and communicate esg policies with a defined review cadence.  </w:t>
         <w:br/>
-        <w:t xml:space="preserve">2. finalize and disseminate esg policies organization-wide.  </w:t>
+        <w:t xml:space="preserve">2. define and implement cloud policy violation triggers and countermeasures.  </w:t>
         <w:br/>
-        <w:t xml:space="preserve">3. implement a robust naming and tagging strategy.  </w:t>
-        <w:br/>
-        <w:t xml:space="preserve">4. define triggers and countermeasures for cloud policy violations.  </w:t>
-        <w:br/>
-        <w:t>5. refine resource management practices to align with policy and data classification requirements.</w:t>
+        <w:t>3. integrate data classification into resource management and licensing.</w:t>
       </w:r>
     </w:p>
     <w:p>
@@ -422,14 +414,14 @@
         <w:rPr>
           <w:sz w:val="20"/>
         </w:rPr>
-        <w:t>Alignment result for Standards (Level 1): The text demonstrates a moderate alignment with the criteria of having defined, approved, and operationalized policy and policy compliance processes. While it outlines the governance structure and monitoring practices, it lacks specific references to the mentioned policies such as cloud security policy and change management policy.</w:t>
+        <w:t>Alignment result for Standards (Level 1): The text demonstrates a structured approach to governance with a focus on security policies and compliance measures. it mentions specific practices like multi-factor authentication and encryption, which align with the need for defined and operationalized policies. however, while it indicates compliance with operational policies, it does not explicitly reference the specific policies listed, such as cloud security policy or change management policy. therefore, the alignment can be gauged as moderate.</w:t>
         <w:br/>
         <w:br/>
-        <w:t>- policies are defined and approved by the executive board.</w:t>
+        <w:t>- the text outlines security measures that support policy compliance.</w:t>
         <w:br/>
-        <w:t>- compliance is monitored quarterly, indicating a structured approach.</w:t>
+        <w:t>- it lacks explicit references to specific policies mentioned in the criteria.</w:t>
         <w:br/>
-        <w:t>- no specific mention of the requisite policies or their operationalization.</w:t>
+        <w:t>- the mention of vendor-managed systems indicates a level of operational compliance.</w:t>
       </w:r>
     </w:p>
     <w:p>
@@ -437,7 +429,7 @@
         <w:rPr>
           <w:sz w:val="20"/>
         </w:rPr>
-        <w:t>Similarity score for Standards capability: 0.72</w:t>
+        <w:t>Similarity score for Standards capability: 0.66</w:t>
       </w:r>
     </w:p>
     <w:p>
@@ -464,14 +456,14 @@
         <w:rPr>
           <w:sz w:val="20"/>
         </w:rPr>
-        <w:t>The progression from level 1 to level 2 maturity involves a shift from merely having defined it governance policies to actively operationalizing and integrating these policies into daily business practices. At level 1, compliance is monitored quarterly, but to achieve level 2, the organization must establish and follow comprehensive standards and compliance processes that encompass various technical areas. This includes ensuring that all estates, applications, and workloads adhere to specific technology standards, which will enhance the organization's ability to address technical challenges effectively. By automating compliance checks and integrating with cloud services, the organization can achieve continuous compliance, thereby solidifying its maturity level.</w:t>
+        <w:t>The transition from level 1 to level 2 maturity involves establishing a more structured governance framework that includes defined standards and compliance processes. at level 1, the organization has implemented basic security measures and operational policies, but to progress, it must formalize its standards across various domains such as operating systems, business continuity, and change management. this requires not only the creation of guidelines but also the operationalization of these standards to ensure consistent adherence across all applications and workloads. by doing so, the organization can enhance its technical capabilities and ensure a more robust compliance posture.</w:t>
         <w:br/>
         <w:br/>
-        <w:t>- implement automated tools for continuous compliance monitoring.</w:t>
+        <w:t>- develop and document comprehensive technology standards for all operational areas.</w:t>
         <w:br/>
-        <w:t>- develop comprehensive guidelines for technology standards.</w:t>
+        <w:t>- implement regular training sessions to ensure staff understand compliance requirements.</w:t>
         <w:br/>
-        <w:t>- regularly review and update compliance processes to align with regulations.</w:t>
+        <w:t>- establish a monitoring system to track adherence to defined standards.</w:t>
       </w:r>
     </w:p>
     <w:p>
@@ -490,11 +482,11 @@
         <w:rPr>
           <w:sz w:val="20"/>
         </w:rPr>
-        <w:t xml:space="preserve">1. develop comprehensive guidelines for technology standards.  </w:t>
+        <w:t xml:space="preserve">1. develop and document comprehensive technology standards for all operational areas.  </w:t>
         <w:br/>
-        <w:t xml:space="preserve">2. implement automated tools for continuous compliance monitoring.  </w:t>
+        <w:t xml:space="preserve">2. establish a monitoring system to track adherence to defined standards.  </w:t>
         <w:br/>
-        <w:t>3. regularly review and update compliance processes to align with regulations.</w:t>
+        <w:t>3. implement regular training sessions to ensure staff understand compliance requirements.</w:t>
       </w:r>
     </w:p>
     <w:p>
@@ -518,14 +510,14 @@
         <w:rPr>
           <w:sz w:val="20"/>
         </w:rPr>
-        <w:t>Alignment result for Production Support (Level 1): The text demonstrates a moderate alignment with the specified criteria. While it mentions a documented production support strategy and a tiered support model, it lacks comprehensive details on policies, standards, and guidelines. The mention of standardized processes for log management and threat detection indicates some level of defined procedures, but it does not fully address all aspects of the criteria.</w:t>
+        <w:t>Alignment result for Production Support (Level 1): The organization has established a foundational framework for its production support strategy, including strategies, policies, standards, architecture, plans, guidelines, and requirements. however, while there are practices in place for log management, monitoring, incident detection, and patch management, the text indicates significant gaps in high availability configurations, disaster recovery, and failover processes. this reliance on manual recovery suggests that the organization has not fully developed or documented all necessary components, particularly in areas requiring automation and resilience. therefore, the alignment with the defined criteria is moderate.</w:t>
         <w:br/>
         <w:br/>
-        <w:t>- the production support strategy is documented, indicating some level of defined strategy.</w:t>
+        <w:t>- basic structures are documented but lack comprehensive detail in critical areas.</w:t>
         <w:br/>
-        <w:t>- standardized processes for log management and threat detection show alignment with defined procedures.</w:t>
+        <w:t>- manual recovery processes indicate insufficient automation and resilience.</w:t>
         <w:br/>
-        <w:t>- lack of comprehensive documentation on policies and standards limits overall alignment.</w:t>
+        <w:t>- existing practices show some alignment but highlight significant gaps in documentation.</w:t>
       </w:r>
     </w:p>
     <w:p>
@@ -533,7 +525,7 @@
         <w:rPr>
           <w:sz w:val="20"/>
         </w:rPr>
-        <w:t>Similarity score for Production Support capability: 0.46</w:t>
+        <w:t>Similarity score for Production Support capability: 0.37</w:t>
       </w:r>
     </w:p>
     <w:p>
@@ -560,14 +552,14 @@
         <w:rPr>
           <w:sz w:val="20"/>
         </w:rPr>
-        <w:t>The transition from level 1 to level 2 maturity involves enhancing the existing production support strategy by formalizing and documenting key components. This includes establishing a defined and documented final strategy, standards, architecture, and requirements that align with the organization's goals. Additionally, processes and procedures must be implemented and documented, ensuring that incident response is systematic and effective. The organization should also focus on defining and monitoring kpis and metrics to assess performance and drive continuous improvement. By integrating these elements, the organization can strengthen its cybersecurity posture and operational efficiency.</w:t>
+        <w:t>The organization is currently at level 1 maturity, having established foundational strategies and practices for production support. however, significant gaps exist in areas such as high availability configurations and disaster recovery, indicating a reliance on manual processes. to progress to level 2 maturity, the organization must focus on defining and documenting comprehensive strategies, standards, architecture, and requirements. additionally, implementing and measuring key performance indicators (kpis) will be crucial for monitoring effectiveness and ensuring continuous improvement. enhancing automation in incident response and recovery processes will also contribute to greater system resilience and operational efficiency.</w:t>
         <w:br/>
         <w:br/>
-        <w:t>- document and standardize incident response procedures.</w:t>
+        <w:t>- define and document comprehensive disaster recovery and high availability strategies.</w:t>
         <w:br/>
-        <w:t>- establish a regular review process for kpis and metrics.</w:t>
+        <w:t>- implement automated incident response processes to reduce manual intervention.</w:t>
         <w:br/>
-        <w:t>- implement automated scaling solutions for resource management.</w:t>
+        <w:t>- establish and monitor kpis to measure system performance and resilience.</w:t>
       </w:r>
     </w:p>
     <w:p>
@@ -586,11 +578,11 @@
         <w:rPr>
           <w:sz w:val="20"/>
         </w:rPr>
-        <w:t xml:space="preserve">1. document and standardize incident response procedures.  </w:t>
+        <w:t xml:space="preserve">1. define and document comprehensive disaster recovery and high availability strategies.  </w:t>
         <w:br/>
-        <w:t xml:space="preserve">2. establish a regular review process for kpis and metrics.  </w:t>
+        <w:t xml:space="preserve">2. establish and monitor kpis to measure system performance and resilience.  </w:t>
         <w:br/>
-        <w:t>3. implement automated scaling solutions for resource management.</w:t>
+        <w:t>3. implement automated incident response processes to reduce manual intervention.</w:t>
       </w:r>
     </w:p>
     <w:p>
@@ -614,14 +606,14 @@
         <w:rPr>
           <w:sz w:val="20"/>
         </w:rPr>
-        <w:t>Alignment result for Data Protection (Level 1): The text demonstrates a moderate alignment with the specified criteria. While it outlines key elements of a data protection strategy, it lacks comprehensive documentation and detailed policies that would strengthen its alignment. The mention of encryption and logging indicates some level of implementation, but the absence of defined standards and guidelines limits its effectiveness.</w:t>
+        <w:t>Alignment result for Data Protection (Level 1): The alignment of the text to the criteria is moderate. while the organization has established strategies for data protection and network security, there are gaps in documentation and specific areas of focus. the absence of consumer privacy measures, critical ip protection, and monitoring of encryption practices indicates that the overall strategy may not be fully comprehensive.</w:t>
         <w:br/>
         <w:br/>
-        <w:t>- encryption standards are specified, but documentation is not mentioned.</w:t>
+        <w:t>- encryption practices are mentioned but lack detailed documentation.</w:t>
         <w:br/>
-        <w:t>- centralized logging is noted, yet compliance policies are unclear.</w:t>
+        <w:t>- consumer privacy and critical ip protection are not addressed.</w:t>
         <w:br/>
-        <w:t>- regular audits are mentioned, but a formal plan is not detailed.</w:t>
+        <w:t>- monitoring and auditing of encryption measures are not specified.</w:t>
       </w:r>
     </w:p>
     <w:p>
@@ -629,7 +621,7 @@
         <w:rPr>
           <w:sz w:val="20"/>
         </w:rPr>
-        <w:t>Similarity score for Data Protection capability: 0.49</w:t>
+        <w:t>Similarity score for Data Protection capability: 0.41</w:t>
       </w:r>
     </w:p>
     <w:p>
@@ -656,14 +648,14 @@
         <w:rPr>
           <w:sz w:val="20"/>
         </w:rPr>
-        <w:t>The transition from level 1 to level 2 maturity in data protection involves establishing a comprehensive framework that includes defined and documented strategies, standards, architecture, and requirements. While the current strategy includes encryption for data at rest and in transit, and regular audits, it lacks the formal documentation and implementation of processes necessary for level 2 maturity. Key areas for improvement include the establishment of a data protection governance practice, implementation of data masking, and the integration of data loss prevention measures across all environments. Additionally, defining recovery objectives and enhancing access control techniques will further strengthen the organization's data protection posture.</w:t>
+        <w:t>The organization currently demonstrates a foundational level of data protection maturity, primarily focusing on encryption and network security. however, to progress to level 2 maturity, it must establish a comprehensive framework that includes defined and documented strategies, standards, architecture, and processes. this involves implementing data protection governance, conducting data discovery and classification, and enhancing monitoring and auditing practices. additionally, the organization should prioritize consumer privacy and the protection of critical intellectual property, ensuring that all encryption measures are regularly monitored and audited. by addressing these gaps and formalizing its data protection policies, the organization can significantly improve its overall security posture.</w:t>
         <w:br/>
         <w:br/>
-        <w:t>- establish a formal data protection governance practice.</w:t>
+        <w:t>- establish a comprehensive data protection governance framework.</w:t>
         <w:br/>
-        <w:t>- implement data masking techniques for sensitive information.</w:t>
+        <w:t>- implement data discovery and classification processes.</w:t>
         <w:br/>
-        <w:t>- define and document recovery time and point objectives.</w:t>
+        <w:t>- enhance monitoring and auditing of encryption measures.</w:t>
       </w:r>
     </w:p>
     <w:p>
@@ -682,15 +674,15 @@
         <w:rPr>
           <w:sz w:val="20"/>
         </w:rPr>
-        <w:t xml:space="preserve">1. establish a formal data protection governance practice.  </w:t>
+        <w:t xml:space="preserve">1. establish a comprehensive data protection governance framework.  </w:t>
         <w:br/>
-        <w:t xml:space="preserve">2. define and document recovery time and point objectives.  </w:t>
+        <w:t xml:space="preserve">2. implement data discovery and classification processes.  </w:t>
         <w:br/>
-        <w:t xml:space="preserve">3. implement data masking techniques for sensitive information.  </w:t>
+        <w:t xml:space="preserve">3. enhance monitoring and auditing of encryption measures.  </w:t>
         <w:br/>
-        <w:t xml:space="preserve">4. integrate data loss prevention measures across all environments.  </w:t>
+        <w:t xml:space="preserve">4. prioritize consumer privacy and protection of critical intellectual property.  </w:t>
         <w:br/>
-        <w:t>5. enhance access control techniques to strengthen data protection.</w:t>
+        <w:t>5. regularly review and update data protection policies and practices.</w:t>
       </w:r>
     </w:p>
     <w:p>
@@ -714,14 +706,14 @@
         <w:rPr>
           <w:sz w:val="20"/>
         </w:rPr>
-        <w:t>Alignment result for Business Continuity (Level 1): The text demonstrates a moderate alignment with the specified criteria. While it highlights key aspects of business continuity, such as training, assessments, and executive involvement, it lacks explicit references to defined and documented strategies, policies, and plans.</w:t>
+        <w:t>Alignment result for Business Continuity (Level 1): The text demonstrates a strong alignment with the specified criteria for business continuity strategy. it clearly outlines the organization's commitment to defining and documenting essential components of the business continuity framework. the mention of conducting assessments and establishing continuity tiers further supports the comprehensive approach to business continuity. additionally, the development of a communication plan and securing leadership support indicates a well-rounded strategy.</w:t>
         <w:br/>
         <w:br/>
-        <w:t>- regular training indicates a communication plan is in place.</w:t>
+        <w:t>- the organization has defined and documented key components of the business continuity strategy.</w:t>
         <w:br/>
-        <w:t>- executive participation shows support but lacks formal documentation.</w:t>
+        <w:t>- initial technical and business impact assessments have been performed.</w:t>
         <w:br/>
-        <w:t>- assessments suggest some initial evaluations have been performed.</w:t>
+        <w:t>- executive leadership support has been successfully garnered.</w:t>
       </w:r>
     </w:p>
     <w:p>
@@ -729,7 +721,7 @@
         <w:rPr>
           <w:sz w:val="20"/>
         </w:rPr>
-        <w:t>Similarity score for Business Continuity capability: 0.53</w:t>
+        <w:t>Similarity score for Business Continuity capability: 0.63</w:t>
       </w:r>
     </w:p>
     <w:p>
@@ -756,14 +748,14 @@
         <w:rPr>
           <w:sz w:val="20"/>
         </w:rPr>
-        <w:t>To progress from level 1 to level 2 maturity in business continuity, the organization must transition from a focus on training and simulations to a more structured and documented approach. This involves creating a comprehensive business continuity strategy that is clearly defined and documented, along with associated standards, architecture, and requirements. The organization should implement a tiered business continuity framework and ensure alignment between technical and business impact assessments with disaster recovery plans. Gaining approval from the board of directors for the business continuity plan is crucial, as is establishing a refresh schedule and communication plan. Additionally, developing metrics and kpis, along with a call tree matrix, will enhance the effectiveness of the business continuity efforts.</w:t>
+        <w:t>The organization is currently at level 1 maturity in its business continuity strategy, having established foundational elements such as communication plans, initial assessments, and leadership support. to progress to level 2 maturity, the organization must focus on finalizing and documenting its business continuity strategy, standards, architecture, and requirements. this includes aligning technical and business impact assessments with disaster recovery efforts, gaining board approval for the business continuity plan, and implementing a structured testing and refresh schedule. additionally, establishing metrics and kpis, developing a call tree matrix, and ensuring regulatory compliance will be crucial for enhancing the overall effectiveness of the business continuity framework.</w:t>
         <w:br/>
         <w:br/>
-        <w:t>- document and define the business continuity strategy and standards.</w:t>
+        <w:t>- finalize and document the business continuity strategy and standards.</w:t>
         <w:br/>
-        <w:t>- align technical and business assessments with disaster recovery plans.</w:t>
+        <w:t>- align impact assessments with disaster recovery plans.</w:t>
         <w:br/>
-        <w:t>- establish a refresh schedule and communication plan for continuity efforts.</w:t>
+        <w:t>- establish metrics and kpis for continuous improvement.</w:t>
       </w:r>
     </w:p>
     <w:p>
@@ -782,15 +774,15 @@
         <w:rPr>
           <w:sz w:val="20"/>
         </w:rPr>
-        <w:t xml:space="preserve">1. document and define the business continuity strategy and standards.  </w:t>
+        <w:t xml:space="preserve">1. finalize and document the business continuity strategy and standards.  </w:t>
         <w:br/>
-        <w:t xml:space="preserve">2. align technical and business assessments with disaster recovery plans.  </w:t>
+        <w:t xml:space="preserve">2. align impact assessments with disaster recovery plans.  </w:t>
         <w:br/>
-        <w:t xml:space="preserve">3. establish a refresh schedule and communication plan for continuity efforts.  </w:t>
+        <w:t xml:space="preserve">3. establish metrics and kpis for continuous improvement.  </w:t>
         <w:br/>
-        <w:t xml:space="preserve">4. develop metrics and kpis to measure the effectiveness of business continuity efforts.  </w:t>
+        <w:t xml:space="preserve">4. develop a call tree matrix for effective communication during incidents.  </w:t>
         <w:br/>
-        <w:t>5. create a call tree matrix to enhance communication during a business continuity event.</w:t>
+        <w:t>5. gain board approval for the business continuity plan.</w:t>
       </w:r>
     </w:p>
     <w:p>
@@ -814,14 +806,14 @@
         <w:rPr>
           <w:sz w:val="20"/>
         </w:rPr>
-        <w:t>Alignment result for Crisis Mgmt. (Level 1): The text demonstrates a moderate alignment with the specified criteria for crisis management. While it indicates the existence of an incident response plan and successful activation during a crisis, it lacks comprehensive documentation and detail regarding the overall strategy, policy, standards, and guidelines.</w:t>
+        <w:t>Alignment result for Crisis Mgmt. (Level 1): The text indicates a lack of specific information regarding crisis management strategies and plans, which suggests a weak alignment with the defined criteria. while it acknowledges the existence of disaster recovery and high availability strategies, it fails to provide details on the organization's overall crisis management approach. this absence of documentation and defined protocols limits the ability to evaluate the organization's preparedness during a crisis effectively.</w:t>
         <w:br/>
         <w:br/>
-        <w:t>- the incident response plan is mentioned but lacks formal documentation.</w:t>
+        <w:t>- no defined and documented crisis management strategy or policy is mentioned.</w:t>
         <w:br/>
-        <w:t>- training for stakeholders is noted, but communication strategies are not fully defined.</w:t>
+        <w:t>- lack of specific crisis management plans and guidelines is evident.</w:t>
         <w:br/>
-        <w:t>- the text does not address strategic planning or specific crisis management requirements.</w:t>
+        <w:t>- communication strategies and requirements are not outlined in the document.</w:t>
       </w:r>
     </w:p>
     <w:p>
@@ -829,7 +821,7 @@
         <w:rPr>
           <w:sz w:val="20"/>
         </w:rPr>
-        <w:t>Similarity score for Crisis Mgmt. capability: 0.5</w:t>
+        <w:t>Similarity score for Crisis Mgmt. capability: 0.54</w:t>
       </w:r>
     </w:p>
     <w:p>
@@ -856,14 +848,14 @@
         <w:rPr>
           <w:sz w:val="20"/>
         </w:rPr>
-        <w:t>The transition from level 1 to level 2 maturity in crisis management involves formalizing and documenting the existing processes and strategies. While the organization has successfully activated its incident response plan during a cybersecurity breach, it must now focus on creating a comprehensive crisis management strategy that includes defined standards, requirements, and procedures. Establishing clear roles and responsibilities, training crisis leaders, and developing a communication strategy are essential steps. Additionally, implementing key performance indicators (kpis) and metrics will enable the organization to measure and monitor its crisis management effectiveness, ensuring continuous improvement and regulatory compliance.</w:t>
+        <w:t>The organization currently operates at level 1 maturity, lacking a comprehensive crisis management framework. while there are disaster recovery and high availability strategies in place, the absence of defined and documented crisis management strategies, standards, and processes hinders effective preparedness. to progress to level 2 maturity, the organization must establish a formal crisis management strategy that includes clear roles, responsibilities, and communication protocols. additionally, implementing key performance indicators (kpis) and metrics will enable the organization to measure and monitor its crisis management effectiveness, ensuring compliance with regulatory requirements and facilitating continuous improvement.</w:t>
         <w:br/>
         <w:br/>
-        <w:t>- document and define crisis management strategy and standards.</w:t>
+        <w:t>- develop and document a comprehensive crisis management strategy.</w:t>
         <w:br/>
-        <w:t>- establish kpis for measuring crisis management effectiveness.</w:t>
+        <w:t>- establish clear roles and responsibilities for crisis management team members.</w:t>
         <w:br/>
-        <w:t>- train crisis leaders and define roles and responsibilities.</w:t>
+        <w:t>- implement kpis to measure and monitor crisis management effectiveness.</w:t>
       </w:r>
     </w:p>
     <w:p>
@@ -882,11 +874,11 @@
         <w:rPr>
           <w:sz w:val="20"/>
         </w:rPr>
-        <w:t xml:space="preserve">1. document and define crisis management strategy and standards.  </w:t>
+        <w:t xml:space="preserve">1. develop and document a comprehensive crisis management strategy.  </w:t>
         <w:br/>
-        <w:t xml:space="preserve">2. train crisis leaders and define roles and responsibilities.  </w:t>
+        <w:t xml:space="preserve">2. establish clear roles and responsibilities for crisis management team members.  </w:t>
         <w:br/>
-        <w:t>3. establish kpis for measuring crisis management effectiveness.</w:t>
+        <w:t>3. implement kpis to measure and monitor crisis management effectiveness.</w:t>
       </w:r>
     </w:p>
     <w:p>
@@ -910,14 +902,14 @@
         <w:rPr>
           <w:sz w:val="20"/>
         </w:rPr>
-        <w:t>Alignment result for Risk Mgmt. (Level 1): The text demonstrates a moderate alignment with the specified criteria. While it outlines risk assessment and management strategies, it lacks detailed documentation and defined standards. The integration across departments suggests a cohesive approach, but the absence of explicit documentation limits its strength.</w:t>
+        <w:t>Alignment result for Risk Mgmt. (Level 1): The alignment of the text to the criteria is moderate. while the organization has embedded risk management in its strategy and operations, there is a lack of detailed documentation and defined processes in several areas. the mention of dedicated resources indicates some level of planning, but the identified gaps and outdated systems suggest that not all aspects of risk management are adequately addressed.</w:t>
         <w:br/>
         <w:br/>
-        <w:t>- risk assessments are performed quarterly, indicating a structured approach.</w:t>
+        <w:t>- risk management is prioritized but lacks comprehensive documentation.</w:t>
         <w:br/>
-        <w:t>- mitigation plans for high-priority risks show proactive management.</w:t>
+        <w:t>- high availability gaps and outdated systems indicate insufficient defined standards.</w:t>
         <w:br/>
-        <w:t>- integration across departments suggests alignment with corporate risk appetite.</w:t>
+        <w:t>- the need for mitigation strategies suggests incomplete risk assessment processes.</w:t>
       </w:r>
     </w:p>
     <w:p>
@@ -925,7 +917,7 @@
         <w:rPr>
           <w:sz w:val="20"/>
         </w:rPr>
-        <w:t>Similarity score for Risk Mgmt. capability: 0.51</w:t>
+        <w:t>Similarity score for Risk Mgmt. capability: 0.31</w:t>
       </w:r>
     </w:p>
     <w:p>
@@ -952,14 +944,14 @@
         <w:rPr>
           <w:sz w:val="20"/>
         </w:rPr>
-        <w:t>The transition from level 1 to level 2 maturity in risk management involves establishing a more structured and documented approach. At level 1, risks are identified and mitigated on a quarterly basis, but this is reactive and lacks comprehensive integration. To achieve level 2 maturity, the organization must define and document its risk management strategy, standards, architecture, requirements, processes, and procedures. This includes implementing these processes and establishing key performance indicators (kpis) to measure and monitor effectiveness. Additionally, a formal risk management program and framework should be created, along with an operational risk committee to oversee risk management efforts. Incorporating risk management into other policies and installing a governance, risk, and compliance (grc) tool will further enhance the organization's risk management capabilities.</w:t>
+        <w:t>To progress from level 1 to level 2 maturity, the organization must focus on formalizing its risk management practices. while risk management is currently integrated into strategy and operations, the lack of defined and documented processes hinders the ability to effectively manage risks. establishing a comprehensive risk management program, including a defined framework and operational risk committee, will enhance the organization's ability to identify, assess, and mitigate risks. additionally, implementing a governance, risk, and compliance (grc) tool will streamline risk management efforts and ensure alignment with strategic objectives. by documenting standards, architecture, requirements, and key performance indicators, the organization can create a structured approach to risk management that supports continuous improvement and operational resilience.</w:t>
         <w:br/>
         <w:br/>
-        <w:t>- develop a comprehensive risk management strategy and document it.</w:t>
+        <w:t>- establish a defined risk management framework and operational risk committee.</w:t>
         <w:br/>
-        <w:t>- establish an operational risk committee to oversee risk management efforts.</w:t>
+        <w:t>- document all processes, standards, and requirements related to risk management.</w:t>
         <w:br/>
-        <w:t>- implement a grc tool to streamline risk management processes.</w:t>
+        <w:t>- implement a grc tool to enhance risk management capabilities.</w:t>
       </w:r>
     </w:p>
     <w:p>
@@ -978,15 +970,11 @@
         <w:rPr>
           <w:sz w:val="20"/>
         </w:rPr>
-        <w:t xml:space="preserve">1. develop a comprehensive risk management strategy and document it.  </w:t>
+        <w:t xml:space="preserve">1. establish a defined risk management framework and operational risk committee.  </w:t>
         <w:br/>
-        <w:t xml:space="preserve">2. establish an operational risk committee to oversee risk management efforts.  </w:t>
+        <w:t xml:space="preserve">2. document all processes, standards, and requirements related to risk management.  </w:t>
         <w:br/>
-        <w:t xml:space="preserve">3. implement a grc tool to streamline risk management processes.  </w:t>
-        <w:br/>
-        <w:t xml:space="preserve">4. define and document risk management standards, architecture, requirements, processes, and procedures.  </w:t>
-        <w:br/>
-        <w:t>5. establish key performance indicators (kpis) to measure and monitor the effectiveness of risk management efforts.</w:t>
+        <w:t>3. implement a grc tool to enhance risk management capabilities.</w:t>
       </w:r>
     </w:p>
     <w:p>
@@ -1010,14 +998,14 @@
         <w:rPr>
           <w:sz w:val="20"/>
         </w:rPr>
-        <w:t xml:space="preserve">Alignment result for Disaster Recovery (Level 1): The text provided does not contain any specific information or details regarding a disaster recovery strategy, policy, standards, architecture, or plan. Therefore, it cannot be evaluated against the criteria listed. The absence of defined and documented elements indicates a lack of alignment with the requirements for a comprehensive disaster recovery framework. </w:t>
+        <w:t>Alignment result for Disaster Recovery (Level 1): The alignment of the text to the criteria is moderate. while the document outlines some disaster recovery protocols and strategies, it also highlights significant gaps and vulnerabilities that indicate incomplete documentation and planning. the presence of robust protocols like system backups and data replication is noted, but the lack of defined standards, policies, and comprehensive testing procedures suggests that the overall disaster recovery framework is not fully developed.</w:t>
         <w:br/>
         <w:br/>
-        <w:t>- no defined or documented disaster recovery components are present.</w:t>
+        <w:t>- gaps in high availability configurations and manual failover processes exist.</w:t>
         <w:br/>
-        <w:t>- lack of evidence for performed analyses and established processes.</w:t>
+        <w:t>- vulnerabilities in security measures indicate incomplete risk management.</w:t>
         <w:br/>
-        <w:t>- no mention of testing exercises or backup implementations.</w:t>
+        <w:t>- lack of defined standards and testing procedures limits overall effectiveness.</w:t>
       </w:r>
     </w:p>
     <w:p>
@@ -1025,7 +1013,7 @@
         <w:rPr>
           <w:sz w:val="20"/>
         </w:rPr>
-        <w:t>Similarity score for Disaster Recovery capability: 0.04</w:t>
+        <w:t>Similarity score for Disaster Recovery capability: 0.47</w:t>
       </w:r>
     </w:p>
     <w:p>
@@ -1052,14 +1040,14 @@
         <w:rPr>
           <w:sz w:val="20"/>
         </w:rPr>
-        <w:t>Transitioning from level 1 to level 2 maturity in disaster recovery involves establishing a comprehensive framework that includes defined and documented strategies, standards, and architectures. Organizations must create clear disaster recovery requirements, including recovery time objectives (rto) and recovery point objectives (rpo), and implement processes and procedures that are both documented and operational. Key performance indicators (kpis) and metrics should be defined, measured, and monitored to ensure effectiveness. Additionally, a robust business continuity plan (bcp) and continuity of operations plan (coop) must be developed, alongside critical infrastructure protection plans and information system contingency plans. Training, testing, and certification of playbooks and runbooks are essential to ensure preparedness. Establishing alternate sites for storage and processing, along with scripted recovery and testing, will enhance resilience. Finally, integrating these plans with incident response and crisis management will create a cohesive approach to disaster recovery.</w:t>
+        <w:t>The transition from level 1 to level 2 maturity in disaster recovery requires a comprehensive approach to address existing gaps and enhance overall resilience. while the organization has established robust disaster recovery protocols, the lack of high availability configurations and reliance on manual processes pose significant risks. to achieve level 2 maturity, the organization must define and document a final disaster recovery strategy, standards, architecture, and requirements, including recovery time objectives (rto) and recovery point objectives (rpo). additionally, implementing and testing processes, procedures, and playbooks is essential, along with establishing key performance indicators (kpis) to measure and monitor disaster recovery activities. integrating these elements into a cohesive business continuity plan will strengthen the organization's ability to respond effectively to disruptions.</w:t>
         <w:br/>
         <w:br/>
-        <w:t>- define and document all disaster recovery strategies and standards.</w:t>
+        <w:t>- define and document disaster recovery strategy and architecture.</w:t>
         <w:br/>
-        <w:t>- implement regular testing and certification of playbooks and runbooks.</w:t>
+        <w:t>- implement and test disaster recovery processes and playbooks.</w:t>
         <w:br/>
-        <w:t>- establish a feedback loop to continuously improve disaster recovery processes.</w:t>
+        <w:t>- establish and monitor key performance indicators for disaster recovery.</w:t>
       </w:r>
     </w:p>
     <w:p>
@@ -1078,15 +1066,15 @@
         <w:rPr>
           <w:sz w:val="20"/>
         </w:rPr>
-        <w:t xml:space="preserve">1. define and document all disaster recovery strategies and standards.  </w:t>
+        <w:t xml:space="preserve">1. define and document disaster recovery strategy and architecture.  </w:t>
         <w:br/>
-        <w:t xml:space="preserve">2. establish a feedback loop to continuously improve disaster recovery processes.  </w:t>
+        <w:t xml:space="preserve">2. implement and test disaster recovery processes and playbooks.  </w:t>
         <w:br/>
-        <w:t xml:space="preserve">3. implement regular testing and certification of playbooks and runbooks.  </w:t>
+        <w:t xml:space="preserve">3. establish and monitor key performance indicators for disaster recovery.  </w:t>
         <w:br/>
-        <w:t xml:space="preserve">4. develop a robust business continuity plan (bcp) and continuity of operations plan (coop).  </w:t>
+        <w:t xml:space="preserve">4. develop high availability configurations to reduce reliance on manual processes.  </w:t>
         <w:br/>
-        <w:t>5. establish alternate sites for storage and processing, along with scripted recovery and testing.</w:t>
+        <w:t>5. conduct regular reviews and updates of the disaster recovery plan to address evolving risks.</w:t>
       </w:r>
     </w:p>
     <w:p>
@@ -1110,14 +1098,14 @@
         <w:rPr>
           <w:sz w:val="20"/>
         </w:rPr>
-        <w:t>Alignment result for Problem &amp; Incident Mgmt. (Level 1): The alignment of the text to the criteria is strong. The text clearly outlines defined roles, post-incident analysis, and predefined containment and recovery plans, which are essential components of an effective incident management strategy. It demonstrates a comprehensive approach to incident response, ensuring accountability and continuous improvement.</w:t>
+        <w:t>Alignment result for Problem &amp; Incident Mgmt. (Level 1): The analysis of the text reveals a moderate alignment with the defined criteria for problem and incident management. while the organization has established some specialized teams and practices for managing it systems, there are notable gaps in high availability, incident management, and documentation of strategies and policies. the presence of outdated systems and dependency on vendor-managed solutions further complicates the incident response framework, indicating a need for comprehensive documentation and strategic improvements.</w:t>
         <w:br/>
         <w:br/>
-        <w:t>- clearly defined roles and responsibilities enhance accountability during incidents.</w:t>
+        <w:t>- gaps in high availability and incident management are evident.</w:t>
         <w:br/>
-        <w:t>- post-incident analysis identifies root causes and lessons learned for future improvement.</w:t>
+        <w:t>- dependency on vendor-managed solutions poses potential risks.</w:t>
         <w:br/>
-        <w:t>- predefined and tested containment and recovery plans ensure effective incident response.</w:t>
+        <w:t>- outdated systems highlight the need for improved documentation and strategies.</w:t>
       </w:r>
     </w:p>
     <w:p>
@@ -1125,7 +1113,7 @@
         <w:rPr>
           <w:sz w:val="20"/>
         </w:rPr>
-        <w:t>Similarity score for Problem &amp; Incident Mgmt. capability: 0.53</w:t>
+        <w:t>Similarity score for Problem &amp; Incident Mgmt. capability: 0.36</w:t>
       </w:r>
     </w:p>
     <w:p>
@@ -1152,14 +1140,14 @@
         <w:rPr>
           <w:sz w:val="20"/>
         </w:rPr>
-        <w:t>The transition from level 1 to level 2 maturity in incident response involves a comprehensive enhancement of existing policies and procedures. At level 1, the organization has established clear roles and responsibilities, conducts post-incident analysis, and has predefined containment and recovery plans. To achieve level 2 maturity, the organization must define and document a complete problem and incident management strategy, standards, architecture, and requirements. This includes enriching the incident response strategy with a detailed roadmap, kpis, and training, as well as implementing an issue tracking system and enhancing communication tools. Additionally, the organization should focus on establishing robust detection and analysis processes, improving incident documentation, and refining containment strategies. Continuous measurement and monitoring of all processes will ensure effective incident management and facilitate ongoing improvements.</w:t>
+        <w:t>The organization is currently at level 1 maturity, with strengths in specialized it management and data recovery practices. however, vulnerabilities such as outdated systems, high availability gaps, and dependency on vendor solutions necessitate strategic improvements. to progress to level 2 maturity, the organization must define and document a comprehensive problem and incident management strategy, standards, architecture, and requirements. this includes enhancing the incident response strategy, establishing clear communication channels, and implementing robust analysis and containment strategies. by focusing on these areas, the organization can mitigate risks and improve overall incident management capabilities.</w:t>
         <w:br/>
         <w:br/>
         <w:t>- define and document a comprehensive incident management strategy.</w:t>
         <w:br/>
-        <w:t>- implement regular training for incident response teams.</w:t>
+        <w:t>- implement a robust issue tracking system for better incident documentation.</w:t>
         <w:br/>
-        <w:t>- establish a robust feedback loop for continuous improvement.</w:t>
+        <w:t>- establish clear communication protocols for incident response teams.</w:t>
       </w:r>
     </w:p>
     <w:p>
@@ -1180,13 +1168,9 @@
         </w:rPr>
         <w:t xml:space="preserve">1. define and document a comprehensive incident management strategy.  </w:t>
         <w:br/>
-        <w:t xml:space="preserve">2. implement regular training for incident response teams.  </w:t>
+        <w:t xml:space="preserve">2. implement a robust issue tracking system for better incident documentation.  </w:t>
         <w:br/>
-        <w:t xml:space="preserve">3. establish a robust feedback loop for continuous improvement.  </w:t>
-        <w:br/>
-        <w:t xml:space="preserve">4. enhance communication tools and implement an issue tracking system.  </w:t>
-        <w:br/>
-        <w:t>5. improve incident documentation and refine containment strategies.</w:t>
+        <w:t>3. establish clear communication protocols for incident response teams.</w:t>
       </w:r>
     </w:p>
     <w:p>
@@ -1210,14 +1194,14 @@
         <w:rPr>
           <w:sz w:val="20"/>
         </w:rPr>
-        <w:t>Alignment result for Availability Management  (Level 1): The text demonstrates a moderate alignment with the criteria. While it addresses key aspects of availability and resiliency, it lacks comprehensive details on certain requirements and processes.</w:t>
+        <w:t>Alignment result for Availability Management  (Level 1): The analysis of the text indicates a weak alignment with the specified criteria. the organization faces challenges with overlapping systems and manual recovery procedures, which suggests a lack of comprehensive slas and slos. additionally, the mention of inconsistencies in disaster recovery strategies points to insufficient documentation of recovery requirements and availability management processes.</w:t>
         <w:br/>
         <w:br/>
-        <w:t>- availability requirements are documented but may not cover all services comprehensively.</w:t>
+        <w:t>- overlapping systems indicate inadequate slas and slos for applications.</w:t>
         <w:br/>
-        <w:t>- slas and slos are monitored, indicating some level of accountability.</w:t>
+        <w:t>- manual recovery procedures suggest a lack of defined recovery requirements.</w:t>
         <w:br/>
-        <w:t>- recovery requirements and business continuity plans are not explicitly mentioned.</w:t>
+        <w:t>- inconsistencies in disaster recovery strategies reflect weak availability management practices.</w:t>
       </w:r>
     </w:p>
     <w:p>
@@ -1225,7 +1209,7 @@
         <w:rPr>
           <w:sz w:val="20"/>
         </w:rPr>
-        <w:t>Similarity score for Availability Management  capability: 0.75</w:t>
+        <w:t>Similarity score for Availability Management  capability: 0.57</w:t>
       </w:r>
     </w:p>
     <w:p>
@@ -1252,12 +1236,12 @@
         <w:rPr>
           <w:sz w:val="20"/>
         </w:rPr>
-        <w:t>The transition from level 1 to level 2 maturity in availability management requires a structured approach to ensure that application availability requirements are not only documented but also approved by business units. Establishing a formal policy for availability management is crucial, as is the regular review of this policy to adapt to changing business needs. Standardized dashboards will provide ongoing visibility into availability metrics, while periodic reconciliation of service levels will ensure alignment with business expectations. It is essential to have a dedicated team responsible for these activities, equipped with the necessary skills and authority to enforce compliance. Additionally, differentiating between planned and unplanned downtime will enhance clarity in reporting and accountability. Overall, fostering a culture of transparency and continuous improvement will facilitate the organization's progression to level 2 maturity.</w:t>
+        <w:t>The organization currently operates at level 1 maturity, facing significant challenges with its it systems, including overlapping systems, inadequate high availability configurations, and reliance on manual recovery procedures. to progress to level 2 maturity, the organization must establish documented application availability requirements approved by business units and implement a formal policy for availability management that is regularly reviewed. standardized availability dashboards should be utilized to track metrics, and service levels must be reconciled periodically to ensure they meet ongoing requirements. additionally, a dedicated team or individual should be responsible for availability management activities, ensuring that all service failures are analyzed to validate agreements and that availability targets differentiate between planned and unplanned downtime.</w:t>
         <w:br/>
         <w:br/>
         <w:t>- establish a formal policy for availability management with regular reviews.</w:t>
         <w:br/>
-        <w:t>- implement standardized dashboards for ongoing availability metrics.</w:t>
+        <w:t>- implement standardized availability dashboards for ongoing metrics tracking.</w:t>
         <w:br/>
         <w:t>- assign a dedicated team to oversee availability management activities.</w:t>
       </w:r>
@@ -1282,11 +1266,7 @@
         <w:br/>
         <w:t xml:space="preserve">2. assign a dedicated team to oversee availability management activities.  </w:t>
         <w:br/>
-        <w:t xml:space="preserve">3. implement standardized dashboards for ongoing availability metrics.  </w:t>
-        <w:br/>
-        <w:t xml:space="preserve">4. differentiate between planned and unplanned downtime in reporting.  </w:t>
-        <w:br/>
-        <w:t>5. conduct periodic reconciliation of service levels to ensure alignment with business expectations.</w:t>
+        <w:t>3. implement standardized availability dashboards for ongoing metrics tracking.</w:t>
       </w:r>
     </w:p>
     <w:p>
@@ -1310,14 +1290,14 @@
         <w:rPr>
           <w:sz w:val="20"/>
         </w:rPr>
-        <w:t>Alignment result for Change Enablement (Level 1): The text demonstrates a strong alignment with the criteria for change enablement. It outlines a formally defined policy that is regularly reviewed and includes a structured change classification model. The roles and responsibilities for change management are clearly defined, and there is a process in place for normal and emergency changes.</w:t>
+        <w:t>Alignment result for Change Enablement (Level 1): The alignment of the text to the criteria is weak. the document lacks specific information on change enablement practices and does not mention a formal policy or defined roles. there is no evidence of a structured change classification model or oversight mechanisms like a change advisory board. overall, the text indicates a need for improvement in change management processes.</w:t>
         <w:br/>
         <w:br/>
-        <w:t>- the change enablement policy is formally defined and regularly reviewed.</w:t>
+        <w:t>- no formal policy for change enablement is mentioned.</w:t>
         <w:br/>
-        <w:t>- clear roles and responsibilities for change management are established.</w:t>
+        <w:t>- change classification model and oversight roles are not defined.</w:t>
         <w:br/>
-        <w:t>- a structured change classification model is in place, including standard, normal, and emergency changes.</w:t>
+        <w:t>- lack of detailed practices for managing normal and emergency changes.</w:t>
       </w:r>
     </w:p>
     <w:p>
@@ -1325,7 +1305,7 @@
         <w:rPr>
           <w:sz w:val="20"/>
         </w:rPr>
-        <w:t>Similarity score for Change Enablement capability: 0.06</w:t>
+        <w:t>Similarity score for Change Enablement capability: 0.64</w:t>
       </w:r>
     </w:p>
     <w:p>
@@ -1352,14 +1332,14 @@
         <w:rPr>
           <w:sz w:val="20"/>
         </w:rPr>
-        <w:t>The transition from level 1 to level 2 maturity in change enablement involves establishing a structured and inclusive approach to managing changes across business units, particularly for saas and iaas solutions. At this level, organizations begin to automate 25% of their normal changes, while emergency change procedures are clearly defined, ensuring proper documentation and risk assessments are in place. The formation of a change advisory board (cab) facilitates the coordination and authorization of high-impact changes, with multiple cab structures potentially enhancing oversight. Staff recognition of the value of change enablement is crucial, as is their understanding of the consequences of non-compliance. The integration of change enablement with incident and problem management further strengthens the process, ensuring that all changes are assessed for their impact on various operational aspects. Continuous optimization efforts are necessary to enhance the effectiveness of the change enablement process, ensuring that it remains formal, auditable, and aligned with organizational goals.</w:t>
+        <w:t>The transition from level 1 to level 2 maturity in change enablement requires a structured approach to managing changes across business units and cloud solutions. the organization must establish a formalized process that includes automation of normal changes, clear definitions for emergency changes, and the implementation of a change advisory board (cab) to oversee high-impact changes. additionally, there should be a focus on documenting change procedures, assessing risks, and ensuring that all staff understand the importance of adhering to change enablement standards. this progression will enhance the organization's ability to manage changes effectively, minimize disruptions, and improve overall service delivery.</w:t>
         <w:br/>
         <w:br/>
-        <w:t>- implement training programs to enhance staff understanding of change enablement processes.</w:t>
+        <w:t>- implement a change advisory board to oversee high-impact changes.</w:t>
         <w:br/>
-        <w:t>- establish clear metrics to evaluate the effectiveness of change enablement practices.</w:t>
+        <w:t>- automate 25% of normal changes to streamline processes.</w:t>
         <w:br/>
-        <w:t>- regularly review and update documentation to reflect current change procedures and standards.</w:t>
+        <w:t>- ensure comprehensive documentation and risk assessment for all changes.</w:t>
       </w:r>
     </w:p>
     <w:p>
@@ -1378,15 +1358,11 @@
         <w:rPr>
           <w:sz w:val="20"/>
         </w:rPr>
-        <w:t xml:space="preserve">1. implement training programs to enhance staff understanding of change enablement processes.  </w:t>
+        <w:t xml:space="preserve">1. implement a change advisory board to oversee high-impact changes.  </w:t>
         <w:br/>
-        <w:t xml:space="preserve">2. establish clear metrics to evaluate the effectiveness of change enablement practices.  </w:t>
+        <w:t xml:space="preserve">2. ensure comprehensive documentation and risk assessment for all changes.  </w:t>
         <w:br/>
-        <w:t xml:space="preserve">3. regularly review and update documentation to reflect current change procedures and standards.  </w:t>
-        <w:br/>
-        <w:t xml:space="preserve">4. form a change advisory board (cab) to coordinate and authorize high-impact changes.  </w:t>
-        <w:br/>
-        <w:t>5. integrate change enablement with incident and problem management processes.</w:t>
+        <w:t>3. automate 25% of normal changes to streamline processes.</w:t>
       </w:r>
     </w:p>
     <w:p>
@@ -1410,14 +1386,14 @@
         <w:rPr>
           <w:sz w:val="20"/>
         </w:rPr>
-        <w:t>Alignment result for Incident Response &amp; Management (Level 1): The alignment of the text to the criteria is moderate. While the incident management process is defined and staff are trained, there are gaps in the manual escalation process and the integration of systems.</w:t>
+        <w:t>Alignment result for Incident Response &amp; Management (Level 1): The text demonstrates a weak alignment with the specified criteria. it lacks detailed incident response processes, prioritization, and classification methods. there is no mention of staff training or understanding of service design, which are critical for effective incident management.</w:t>
         <w:br/>
         <w:br/>
-        <w:t>- staff training on the incident management tool is established.</w:t>
+        <w:t>- no specific incident response processes or procedures are outlined.</w:t>
         <w:br/>
-        <w:t>- incident classification based on severity levels is mentioned.</w:t>
+        <w:t>- lack of information on incident prioritization and classification.</w:t>
         <w:br/>
-        <w:t>- manual escalation and potential system discrepancies indicate areas for improvement.</w:t>
+        <w:t>- absence of staff training details and understanding of service design.</w:t>
       </w:r>
     </w:p>
     <w:p>
@@ -1425,7 +1401,7 @@
         <w:rPr>
           <w:sz w:val="20"/>
         </w:rPr>
-        <w:t>Similarity score for Incident Response &amp; Management capability: 0.65</w:t>
+        <w:t>Similarity score for Incident Response &amp; Management capability: 0.58</w:t>
       </w:r>
     </w:p>
     <w:p>
@@ -1452,14 +1428,14 @@
         <w:rPr>
           <w:sz w:val="20"/>
         </w:rPr>
-        <w:t>The transition from level 1 to level 2 maturity in incident management involves enhancing automation and refining processes. Currently, the incident management process is well-defined, with clear classifications and training for staff. However, to achieve level 2 maturity, the organization must focus on automating incident inclusion and developing self-help resources. Tracking metrics related to incident duration, escalation, and closure is essential for continuous improvement. The service desk should act as the central hub for incident management, ensuring that all incidents are logged and monitored effectively. Additionally, fostering team dynamics that prioritize collaboration over merely meeting slas will enhance overall service quality. Regular updates to incident records and user satisfaction surveys will provide valuable feedback for ongoing enhancements.</w:t>
+        <w:t>The transition from level 1 to level 2 maturity in incident management involves establishing more structured processes and leveraging automation. currently, the organization lacks defined incident response procedures, prioritization, and classification methods, which hinders effective incident management. however, the service desk is taking steps towards improvement by developing "selfhelp" and tracking key metrics such as incident duration and escalation. staff knowledge in service design and incident models is strong, but team dynamics may need to shift from a deadline-centric approach to a more collaborative one. regular updates and user satisfaction surveys indicate a commitment to improving service quality, but further refinement in incident classification and problem logging is necessary to enhance overall maturity.</w:t>
         <w:br/>
         <w:br/>
-        <w:t>- implement automated incident inclusion to reduce manual intervention.</w:t>
+        <w:t>- implement formal incident response procedures and classification criteria.</w:t>
         <w:br/>
-        <w:t>- foster team collaboration to improve service quality and response times.</w:t>
+        <w:t>- foster a collaborative team environment focused on quality over deadlines.</w:t>
         <w:br/>
-        <w:t>- regularly review and update incident management processes based on user feedback.</w:t>
+        <w:t>- enhance automation in incident management to reduce manual intervention.</w:t>
       </w:r>
     </w:p>
     <w:p>
@@ -1478,15 +1454,11 @@
         <w:rPr>
           <w:sz w:val="20"/>
         </w:rPr>
-        <w:t xml:space="preserve">1. implement automated incident inclusion to reduce manual intervention.  </w:t>
+        <w:t xml:space="preserve">1. implement formal incident response procedures and classification criteria.  </w:t>
         <w:br/>
-        <w:t xml:space="preserve">2. foster team collaboration to improve service quality and response times.  </w:t>
+        <w:t xml:space="preserve">2. enhance automation in incident management to reduce manual intervention.  </w:t>
         <w:br/>
-        <w:t xml:space="preserve">3. regularly review and update incident management processes based on user feedback.  </w:t>
-        <w:br/>
-        <w:t xml:space="preserve">4. develop self-help resources for staff to enhance incident resolution capabilities.  </w:t>
-        <w:br/>
-        <w:t>5. track metrics related to incident duration, escalation, and closure for continuous improvement.</w:t>
+        <w:t>3. foster a collaborative team environment focused on quality over deadlines.</w:t>
       </w:r>
     </w:p>
     <w:p>
@@ -1510,14 +1482,14 @@
         <w:rPr>
           <w:sz w:val="20"/>
         </w:rPr>
-        <w:t>Alignment result for Backup &amp; Disaster Recovery (Level 1): The text does not provide any information related to the defined and documented disaster recovery criteria. There is no mention of a disaster recovery strategy, policy, standards, architecture, or plan. Additionally, there is no evidence of business impact analysis, risk analysis, or any testing exercises. Overall, the alignment is weak.</w:t>
+        <w:t>Alignment result for Backup &amp; Disaster Recovery (Level 1): The text demonstrates a moderate alignment with the defined criteria for disaster recovery strategies. while it mentions the incorporation of nonfunctional requirements and business impact analysis, it lacks specific documentation references for the various disaster recovery components. the emphasis on manual procedures and physical backups indicates areas needing improvement, particularly in automation and governance, which are critical for a robust disaster recovery framework.</w:t>
         <w:br/>
         <w:br/>
-        <w:t>- no defined disaster recovery strategy or policy is mentioned.</w:t>
+        <w:t>- the text addresses business impact analysis but lacks detailed documentation references.</w:t>
         <w:br/>
-        <w:t>- lack of documentation on recovery requirements and testing procedures.</w:t>
+        <w:t>- it highlights the need for automation, indicating gaps in current procedures.</w:t>
         <w:br/>
-        <w:t>- absence of any analysis or established processes related to disaster recovery.</w:t>
+        <w:t>- manual recovery reliance suggests weaknesses in established processes and procedures.</w:t>
       </w:r>
     </w:p>
     <w:p>
@@ -1525,7 +1497,7 @@
         <w:rPr>
           <w:sz w:val="20"/>
         </w:rPr>
-        <w:t>Similarity score for Backup &amp; Disaster Recovery capability: 0.04</w:t>
+        <w:t>Similarity score for Backup &amp; Disaster Recovery capability: 0.59</w:t>
       </w:r>
     </w:p>
     <w:p>
@@ -1552,14 +1524,14 @@
         <w:rPr>
           <w:sz w:val="20"/>
         </w:rPr>
-        <w:t>Transitioning from level 1 to level 2 maturity in disaster recovery involves establishing a comprehensive framework that includes defined and documented strategies, standards, and architectures. Organizations must create clear disaster recovery requirements, including recovery time objectives (rto) and recovery point objectives (rpo). Implementing processes and procedures is crucial, alongside the establishment of key performance indicators (kpis) to measure and monitor effectiveness. Additionally, developing a business continuity plan (bcp) and a continuity of operations plan (coop) ensures preparedness for disruptions. Training and testing playbooks and runbooks are essential for operational readiness, while integrating with incident response and crisis management enhances overall resilience. Establishing alternate sites for storage and processing further strengthens recovery capabilities.</w:t>
+        <w:t>The organization is currently at level 1 maturity, effectively incorporating nonfunctional requirements and business impact analysis into disaster recovery strategies. however, reliance on physical backups and manual procedures poses risks of delays and human errors, necessitating a shift towards automation and system upgrades. to progress to level 2 maturity, the organization must establish a defined and documented disaster recovery strategy, standards, and architecture, alongside comprehensive processes and procedures. this includes the implementation of key performance indicators and metrics, as well as the development of various contingency plans and training programs. additionally, integrating these elements with incident response and crisis management will enhance overall governance and control, addressing the complexities of vendor-managed systems.</w:t>
         <w:br/>
         <w:br/>
-        <w:t>- document all disaster recovery strategies and standards.</w:t>
+        <w:t>- automate backup and recovery processes to reduce human error.</w:t>
         <w:br/>
-        <w:t>- implement regular testing and training for recovery procedures.</w:t>
+        <w:t>- develop and document comprehensive disaster recovery and business continuity plans.</w:t>
         <w:br/>
-        <w:t>- establish clear kpis to monitor disaster recovery effectiveness.</w:t>
+        <w:t>- implement regular testing and certification of recovery playbooks and runbooks.</w:t>
       </w:r>
     </w:p>
     <w:p>
@@ -1578,15 +1550,15 @@
         <w:rPr>
           <w:sz w:val="20"/>
         </w:rPr>
-        <w:t xml:space="preserve">1. document all disaster recovery strategies and standards.  </w:t>
+        <w:t xml:space="preserve">1. develop and document comprehensive disaster recovery and business continuity plans.  </w:t>
         <w:br/>
-        <w:t xml:space="preserve">2. establish clear kpis to monitor disaster recovery effectiveness.  </w:t>
+        <w:t xml:space="preserve">2. automate backup and recovery processes to reduce human error.  </w:t>
         <w:br/>
-        <w:t xml:space="preserve">3. implement regular testing and training for recovery procedures.  </w:t>
+        <w:t xml:space="preserve">3. implement regular testing and certification of recovery playbooks and runbooks.  </w:t>
         <w:br/>
-        <w:t xml:space="preserve">4. develop a business continuity plan (bcp) and a continuity of operations plan (coop).  </w:t>
+        <w:t xml:space="preserve">4. establish key performance indicators and metrics for disaster recovery effectiveness.  </w:t>
         <w:br/>
-        <w:t>5. establish alternate sites for storage and processing.</w:t>
+        <w:t>5. integrate disaster recovery strategies with incident response and crisis management processes.</w:t>
       </w:r>
     </w:p>
     <w:p>
@@ -1610,14 +1582,14 @@
         <w:rPr>
           <w:sz w:val="20"/>
         </w:rPr>
-        <w:t>Alignment result for Regulatory Compliance (Level 1): The alignment of the text to the criteria is moderate. While it addresses key data compliance requirements and privacy policies, it lacks specific mention of glba and other us regulations relevant to a single-country operation. Additionally, the focus on gdpr and ccpa may not fully encompass the broader regulatory landscape for us-based organizations.</w:t>
+        <w:t>Alignment result for Regulatory Compliance (Level 1): The organization's it governance strategy shows some strengths, particularly in data protection, but it lacks alignment with key regulatory requirements. the absence of explicit details on privacy policies and compliance with regulations like glba indicates a weak alignment. additionally, the reliance on vendor-managed systems and manual recovery procedures raises concerns about operational efficiency and risk management, which are critical for meeting regulatory standards.</w:t>
         <w:br/>
         <w:br/>
-        <w:t>- the text references gdpr and ccpa but lacks emphasis on glba.</w:t>
+        <w:t>- lacks explicit details on privacy policies and compliance strategies.</w:t>
         <w:br/>
-        <w:t>- it mentions privacy policies but does not detail breach notification processes.</w:t>
+        <w:t>- high reliance on vendor-managed systems introduces regulatory risks.</w:t>
         <w:br/>
-        <w:t>- data sovereignty is acknowledged, aligning with local regulations but not specifically with us laws.</w:t>
+        <w:t>- missing comprehensive high availability strategies affects disaster recovery compliance.</w:t>
       </w:r>
     </w:p>
     <w:p>
@@ -1625,7 +1597,7 @@
         <w:rPr>
           <w:sz w:val="20"/>
         </w:rPr>
-        <w:t>Similarity score for Regulatory Compliance capability: 0.62</w:t>
+        <w:t>Similarity score for Regulatory Compliance capability: 0.47</w:t>
       </w:r>
     </w:p>
     <w:p>
@@ -1652,14 +1624,14 @@
         <w:rPr>
           <w:sz w:val="20"/>
         </w:rPr>
-        <w:t>The transition from level 1 to level 2 maturity involves enhancing compliance frameworks and establishing a more structured approach to data privacy and protection. At level 1, the organization has basic compliance measures in place, such as sharing privacy policies and ensuring data sovereignty. To progress to level 2, the company must engage legal teams to identify relevant regulations, establish a dedicated privacy office for oversight, and develop policies that align with these regulations. Additionally, the organization should focus on completing data tagging and geolocation discovery processes, ensuring that 80% of data discovery is achieved, and integrating esg regulations into the compliance framework. This structured approach will not only enhance compliance but also build trust with multinational customers.</w:t>
+        <w:t>The organization is currently at level 1 maturity, demonstrating a solid it governance framework and strong data protection measures. however, operational inefficiencies and security management issues arise from overlapping systems and complexity risks. to progress to level 2 maturity, the organization must engage legal teams to identify relevant regulations and establish a privacy office for oversight. additionally, it should develop policies aligned with applicable regulations, complete data discovery processes, and integrate esg regulations into its compliance framework. addressing high availability gaps and enhancing disaster recovery strategies will also be crucial for mitigating risks associated with vendor-managed systems and manual recovery procedures.</w:t>
         <w:br/>
         <w:br/>
-        <w:t>- engage legal teams to identify and interpret relevant regulations.</w:t>
+        <w:t>- engage legal teams to identify and address relevant regulations.</w:t>
         <w:br/>
-        <w:t>- establish a dedicated privacy office for ongoing oversight.</w:t>
+        <w:t>- establish a privacy office for oversight and compliance management.</w:t>
         <w:br/>
-        <w:t>- complete data tagging and geolocation discovery processes.</w:t>
+        <w:t>- complete data discovery and implement policies aligned with regulations.</w:t>
       </w:r>
     </w:p>
     <w:p>
@@ -1678,13 +1650,13 @@
         <w:rPr>
           <w:sz w:val="20"/>
         </w:rPr>
-        <w:t xml:space="preserve">1. engage legal teams to identify and interpret relevant regulations.  </w:t>
+        <w:t xml:space="preserve">1. engage legal teams to identify and address relevant regulations.  </w:t>
         <w:br/>
-        <w:t xml:space="preserve">2. establish a dedicated privacy office for ongoing oversight.  </w:t>
+        <w:t xml:space="preserve">2. establish a privacy office for oversight and compliance management.  </w:t>
         <w:br/>
-        <w:t xml:space="preserve">3. complete data tagging and geolocation discovery processes.  </w:t>
+        <w:t xml:space="preserve">3. complete data discovery and implement policies aligned with regulations.  </w:t>
         <w:br/>
-        <w:t xml:space="preserve">4. develop policies that align with identified regulations.  </w:t>
+        <w:t xml:space="preserve">4. address high availability gaps and enhance disaster recovery strategies.  </w:t>
         <w:br/>
         <w:t>5. integrate esg regulations into the compliance framework.</w:t>
       </w:r>

</xml_diff>